<commit_message>
fix: prepravke posle revizije
</commit_message>
<xml_diff>
--- a/Nevena Gligorov diplomski v2.docx
+++ b/Nevena Gligorov diplomski v2.docx
@@ -61,10 +61,10 @@
                   <v:path o:extrusionok="f" gradientshapeok="t" o:connecttype="rect"/>
                   <o:lock v:ext="edit" aspectratio="t"/>
                 </v:shapetype>
-                <v:shape id="_x0000_i1025" type="#_x0000_t75" style="width:63.85pt;height:63.85pt" o:ole="" fillcolor="window">
+                <v:shape id="_x0000_i1025" type="#_x0000_t75" style="width:63.6pt;height:63.6pt" o:ole="" fillcolor="window">
                   <v:imagedata r:id="rId8" o:title=""/>
                 </v:shape>
-                <o:OLEObject Type="Embed" ProgID="CorelDraw.Graphic.7" ShapeID="_x0000_i1025" DrawAspect="Content" ObjectID="_1787134857" r:id="rId9"/>
+                <o:OLEObject Type="Embed" ProgID="CorelDraw.Graphic.7" ShapeID="_x0000_i1025" DrawAspect="Content" ObjectID="_1788165688" r:id="rId9"/>
               </w:object>
             </w:r>
           </w:p>
@@ -321,16 +321,7 @@
           <w:szCs w:val="40"/>
           <w:lang w:val="sr-Cyrl-RS"/>
         </w:rPr>
-        <w:t xml:space="preserve">студентска </w:t>
-      </w:r>
-      <w:r>
-        <w:rPr>
-          <w:rFonts w:ascii="Arial" w:hAnsi="Arial"/>
-          <w:b/>
-          <w:sz w:val="50"/>
-          <w:szCs w:val="40"/>
-        </w:rPr>
-        <w:t xml:space="preserve">QA </w:t>
+        <w:t xml:space="preserve">студентска платформа </w:t>
       </w:r>
       <w:r>
         <w:rPr>
@@ -340,17 +331,7 @@
           <w:szCs w:val="40"/>
           <w:lang w:val="sr-Cyrl-RS"/>
         </w:rPr>
-        <w:t xml:space="preserve">платформа која интегрише </w:t>
-      </w:r>
-      <w:r>
-        <w:rPr>
-          <w:rFonts w:ascii="Arial" w:hAnsi="Arial"/>
-          <w:b/>
-          <w:i/>
-          <w:sz w:val="50"/>
-          <w:szCs w:val="40"/>
-        </w:rPr>
-        <w:t>Elasticsearch</w:t>
+        <w:t>са</w:t>
       </w:r>
       <w:r>
         <w:rPr>
@@ -360,7 +341,59 @@
           <w:szCs w:val="40"/>
           <w:lang w:val="sr-Cyrl-RS"/>
         </w:rPr>
-        <w:t xml:space="preserve"> механизам претраге</w:t>
+        <w:t xml:space="preserve"> интегр</w:t>
+      </w:r>
+      <w:r>
+        <w:rPr>
+          <w:rFonts w:ascii="Arial" w:hAnsi="Arial"/>
+          <w:b/>
+          <w:sz w:val="50"/>
+          <w:szCs w:val="40"/>
+          <w:lang w:val="sr-Cyrl-RS"/>
+        </w:rPr>
+        <w:t>ацијом</w:t>
+      </w:r>
+      <w:r>
+        <w:rPr>
+          <w:rFonts w:ascii="Arial" w:hAnsi="Arial"/>
+          <w:b/>
+          <w:sz w:val="50"/>
+          <w:szCs w:val="40"/>
+          <w:lang w:val="sr-Cyrl-RS"/>
+        </w:rPr>
+        <w:t xml:space="preserve"> </w:t>
+      </w:r>
+      <w:r>
+        <w:rPr>
+          <w:rFonts w:ascii="Arial" w:hAnsi="Arial"/>
+          <w:b/>
+          <w:i/>
+          <w:sz w:val="50"/>
+          <w:szCs w:val="40"/>
+        </w:rPr>
+        <w:t>Elasticsearch</w:t>
+      </w:r>
+      <w:r>
+        <w:rPr>
+          <w:rFonts w:ascii="Arial" w:hAnsi="Arial"/>
+          <w:b/>
+          <w:sz w:val="50"/>
+          <w:szCs w:val="40"/>
+          <w:lang w:val="sr-Cyrl-RS"/>
+        </w:rPr>
+        <w:t xml:space="preserve"> </w:t>
+      </w:r>
+      <w:bookmarkStart w:id="0" w:name="_GoBack"/>
+      <w:bookmarkEnd w:id="0"/>
+      <w:r>
+        <w:rPr>
+          <w:rFonts w:ascii="Arial" w:hAnsi="Arial"/>
+          <w:b/>
+          <w:sz w:val="50"/>
+          <w:szCs w:val="40"/>
+          <w:lang w:val="sr-Cyrl-RS"/>
+        </w:rPr>
+        <w:t>претраге</w:t>
       </w:r>
     </w:p>
     <w:p>
@@ -464,89 +497,69 @@
     <w:p>
       <w:pPr>
         <w:jc w:val="center"/>
-        <w:rPr>
-          <w:rFonts w:ascii="Arial" w:hAnsi="Arial"/>
-          <w:sz w:val="40"/>
-          <w:szCs w:val="40"/>
-        </w:rPr>
-      </w:pPr>
-      <w:r>
-        <w:rPr>
-          <w:rFonts w:ascii="Arial" w:hAnsi="Arial"/>
-          <w:sz w:val="32"/>
-          <w:szCs w:val="40"/>
-          <w:lang w:val="sr-Latn-RS"/>
-        </w:rPr>
-        <w:t xml:space="preserve">Нови Сад, </w:t>
-      </w:r>
-      <w:r>
         <w:rPr>
           <w:rFonts w:ascii="Arial" w:hAnsi="Arial"/>
           <w:sz w:val="32"/>
           <w:szCs w:val="40"/>
           <w:lang w:val="sr-Cyrl-RS"/>
         </w:rPr>
+      </w:pPr>
+      <w:r>
+        <w:rPr>
+          <w:rFonts w:ascii="Arial" w:hAnsi="Arial"/>
+          <w:sz w:val="32"/>
+          <w:szCs w:val="40"/>
+          <w:lang w:val="sr-Latn-RS"/>
+        </w:rPr>
+        <w:t xml:space="preserve">Нови Сад, </w:t>
+      </w:r>
+      <w:r>
+        <w:rPr>
+          <w:rFonts w:ascii="Arial" w:hAnsi="Arial"/>
+          <w:sz w:val="32"/>
+          <w:szCs w:val="40"/>
+          <w:lang w:val="sr-Cyrl-RS"/>
+        </w:rPr>
         <w:t>2024.</w:t>
       </w:r>
     </w:p>
     <w:p>
       <w:pPr>
-        <w:pStyle w:val="tab"/>
-        <w:spacing w:before="0" w:after="0"/>
-        <w:jc w:val="right"/>
-        <w:rPr>
-          <w:lang w:val="sr-Latn-RS"/>
-        </w:rPr>
-        <w:sectPr>
-          <w:footerReference w:type="default" r:id="rId11"/>
-          <w:pgSz w:w="12240" w:h="15840"/>
-          <w:pgMar w:top="1170" w:right="1440" w:bottom="1080" w:left="1440" w:header="720" w:footer="720" w:gutter="0"/>
-          <w:cols w:space="720"/>
-          <w:titlePg/>
-          <w:docGrid w:linePitch="360"/>
-        </w:sectPr>
-      </w:pPr>
-      <w:r>
         <w:rPr>
           <w:rFonts w:ascii="Arial" w:hAnsi="Arial"/>
-          <w:sz w:val="18"/>
-          <w:lang w:val="sr-Latn-RS"/>
-        </w:rPr>
-        <w:t xml:space="preserve">Образац </w:t>
-      </w:r>
+          <w:sz w:val="32"/>
+          <w:szCs w:val="40"/>
+          <w:lang w:val="sr-Cyrl-RS"/>
+        </w:rPr>
+      </w:pPr>
       <w:r>
         <w:rPr>
           <w:rFonts w:ascii="Arial" w:hAnsi="Arial"/>
-          <w:b/>
-          <w:sz w:val="18"/>
-          <w:lang w:val="sr-Latn-RS"/>
-        </w:rPr>
-        <w:t>Q2.НА.15</w:t>
-      </w:r>
-      <w:r>
+          <w:sz w:val="32"/>
+          <w:szCs w:val="40"/>
+          <w:lang w:val="sr-Cyrl-RS"/>
+        </w:rPr>
+        <w:br w:type="page"/>
+      </w:r>
+    </w:p>
+    <w:p>
+      <w:pPr>
         <w:rPr>
           <w:rFonts w:ascii="Arial" w:hAnsi="Arial"/>
-          <w:sz w:val="18"/>
-          <w:lang w:val="sr-Latn-RS"/>
-        </w:rPr>
-        <w:t>-</w:t>
-      </w:r>
+          <w:sz w:val="32"/>
+          <w:szCs w:val="40"/>
+          <w:lang w:val="sr-Cyrl-RS"/>
+        </w:rPr>
+      </w:pPr>
       <w:r>
         <w:rPr>
           <w:rFonts w:ascii="Arial" w:hAnsi="Arial"/>
-          <w:b/>
-          <w:sz w:val="18"/>
-          <w:lang w:val="sr-Latn-RS"/>
-        </w:rPr>
-        <w:t>04</w:t>
-      </w:r>
-      <w:r>
-        <w:rPr>
-          <w:rFonts w:ascii="Arial" w:hAnsi="Arial"/>
-          <w:sz w:val="18"/>
-          <w:lang w:val="sr-Latn-RS"/>
-        </w:rPr>
-        <w:t xml:space="preserve"> - Издање 1</w:t>
+          <w:sz w:val="32"/>
+          <w:szCs w:val="40"/>
+          <w:lang w:val="sr-Cyrl-RS"/>
+        </w:rPr>
+        <w:lastRenderedPageBreak/>
+        <w:br w:type="page"/>
       </w:r>
     </w:p>
     <w:p>
@@ -2866,6 +2879,7 @@
           <w:lang w:val="sr-Latn-RS"/>
         </w:rPr>
         <w:sectPr>
+          <w:footerReference w:type="default" r:id="rId11"/>
           <w:pgSz w:w="12240" w:h="15840"/>
           <w:pgMar w:top="1170" w:right="1440" w:bottom="1080" w:left="1440" w:header="720" w:footer="720" w:gutter="0"/>
           <w:cols w:space="720"/>
@@ -9086,7 +9100,7 @@
           <w:lang w:val="sr-Latn-RS"/>
         </w:rPr>
       </w:pPr>
-      <w:bookmarkStart w:id="0" w:name="_Toc176428334"/>
+      <w:bookmarkStart w:id="1" w:name="_Toc176428334"/>
       <w:r>
         <w:rPr>
           <w:lang w:val="sr-Latn-RS"/>
@@ -9094,7 +9108,7 @@
         <w:lastRenderedPageBreak/>
         <w:t>Uvod</w:t>
       </w:r>
-      <w:bookmarkEnd w:id="0"/>
+      <w:bookmarkEnd w:id="1"/>
     </w:p>
     <w:p>
       <w:pPr>
@@ -9484,8 +9498,6 @@
         </w:rPr>
         <w:t>6. Zaključak</w:t>
       </w:r>
-      <w:bookmarkStart w:id="1" w:name="_GoBack"/>
-      <w:bookmarkEnd w:id="1"/>
     </w:p>
     <w:p>
       <w:pPr>
@@ -36936,7 +36948,7 @@
 </file>
 
 <file path=customXml/itemProps1.xml><?xml version="1.0" encoding="utf-8"?>
-<ds:datastoreItem xmlns:ds="http://schemas.openxmlformats.org/officeDocument/2006/customXml" ds:itemID="{08B105E6-D44D-4BD4-98F9-BCFAB44C3DD8}">
+<ds:datastoreItem xmlns:ds="http://schemas.openxmlformats.org/officeDocument/2006/customXml" ds:itemID="{BA63A53A-C1BE-4A86-8677-17A6392B1F48}">
   <ds:schemaRefs>
     <ds:schemaRef ds:uri="http://schemas.openxmlformats.org/officeDocument/2006/bibliography"/>
   </ds:schemaRefs>

</xml_diff>